<commit_message>
Final Touches to PROTOTYPE
</commit_message>
<xml_diff>
--- a/docs/blogs.docx
+++ b/docs/blogs.docx
@@ -3,11 +3,1376 @@
 <w:document xmlns:wpc="http://schemas.microsoft.com/office/word/2010/wordprocessingCanvas" xmlns:cx="http://schemas.microsoft.com/office/drawing/2014/chartex" xmlns:cx1="http://schemas.microsoft.com/office/drawing/2015/9/8/chartex" xmlns:cx2="http://schemas.microsoft.com/office/drawing/2015/10/21/chartex" xmlns:cx3="http://schemas.microsoft.com/office/drawing/2016/5/9/chartex" xmlns:cx4="http://schemas.microsoft.com/office/drawing/2016/5/10/chartex" xmlns:cx5="http://schemas.microsoft.com/office/drawing/2016/5/11/chartex" xmlns:cx6="http://schemas.microsoft.com/office/drawing/2016/5/12/chartex" xmlns:cx7="http://schemas.microsoft.com/office/drawing/2016/5/13/chartex" xmlns:cx8="http://schemas.microsoft.com/office/drawing/2016/5/14/chartex" xmlns:mc="http://schemas.openxmlformats.org/markup-compatibility/2006" xmlns:aink="http://schemas.microsoft.com/office/drawing/2016/ink" xmlns:am3d="http://schemas.microsoft.com/office/drawing/2017/model3d" xmlns:o="urn:schemas-microsoft-com:office:office" xmlns:oel="http://schemas.microsoft.com/office/2019/extlst" xmlns:r="http://schemas.openxmlformats.org/officeDocument/2006/relationships" xmlns:m="http://schemas.openxmlformats.org/officeDocument/2006/math" xmlns:v="urn:schemas-microsoft-com:vml" xmlns:wp14="http://schemas.microsoft.com/office/word/2010/wordprocessingDrawing" xmlns:wp="http://schemas.openxmlformats.org/drawingml/2006/wordprocessingDrawing" xmlns:w10="urn:schemas-microsoft-com:office:word" xmlns:w="http://schemas.openxmlformats.org/wordprocessingml/2006/main" xmlns:w14="http://schemas.microsoft.com/office/word/2010/wordml" xmlns:w15="http://schemas.microsoft.com/office/word/2012/wordml" xmlns:w16cex="http://schemas.microsoft.com/office/word/2018/wordml/cex" xmlns:w16cid="http://schemas.microsoft.com/office/word/2016/wordml/cid" xmlns:w16="http://schemas.microsoft.com/office/word/2018/wordml" xmlns:w16sdtdh="http://schemas.microsoft.com/office/word/2020/wordml/sdtdatahash" xmlns:w16se="http://schemas.microsoft.com/office/word/2015/wordml/symex" xmlns:wpg="http://schemas.microsoft.com/office/word/2010/wordprocessingGroup" xmlns:wpi="http://schemas.microsoft.com/office/word/2010/wordprocessingInk" xmlns:wne="http://schemas.microsoft.com/office/word/2006/wordml" xmlns:wps="http://schemas.microsoft.com/office/word/2010/wordprocessingShape" mc:Ignorable="w14 w15 w16se w16cid w16 w16cex w16sdtdh wp14">
   <w:body>
     <w:p>
-      <w:r>
-        <w:t>For the blogs page:</w:t>
-      </w:r>
-    </w:p>
-    <w:p/>
+      <w:pPr>
+        <w:pStyle w:val="Normal"/>
+        <w:suppressLineNumbers w:val="0"/>
+        <w:bidi w:val="0"/>
+        <w:spacing w:before="0" w:beforeAutospacing="off" w:after="160" w:afterAutospacing="off" w:line="259" w:lineRule="auto"/>
+        <w:ind w:left="0" w:right="0"/>
+        <w:jc w:val="left"/>
+        <w:rPr/>
+      </w:pPr>
+      <w:r>
+        <w:rPr/>
+        <w:t>Blogs</w:t>
+      </w:r>
+    </w:p>
+    <w:p>
+      <w:pPr>
+        <w:pStyle w:val="Normal"/>
+        <w:suppressLineNumbers w:val="0"/>
+        <w:bidi w:val="0"/>
+        <w:spacing w:before="0" w:beforeAutospacing="off" w:after="160" w:afterAutospacing="off" w:line="259" w:lineRule="auto"/>
+        <w:ind w:left="0" w:right="0"/>
+        <w:jc w:val="left"/>
+        <w:rPr/>
+      </w:pPr>
+    </w:p>
+    <w:p>
+      <w:pPr>
+        <w:pStyle w:val="Normal"/>
+        <w:suppressLineNumbers w:val="0"/>
+        <w:bidi w:val="0"/>
+        <w:spacing w:before="0" w:beforeAutospacing="off" w:after="160" w:afterAutospacing="off" w:line="259" w:lineRule="auto"/>
+        <w:ind w:left="0" w:right="0"/>
+        <w:jc w:val="left"/>
+        <w:rPr>
+          <w:b w:val="1"/>
+          <w:bCs w:val="1"/>
+        </w:rPr>
+      </w:pPr>
+      <w:r>
+        <w:rPr>
+          <w:b w:val="1"/>
+          <w:bCs w:val="1"/>
+        </w:rPr>
+        <w:t>How To Carve the Inspiration Out of Your Artist Block</w:t>
+      </w:r>
+    </w:p>
+    <w:p>
+      <w:pPr>
+        <w:pStyle w:val="Normal"/>
+        <w:suppressLineNumbers w:val="0"/>
+        <w:bidi w:val="0"/>
+        <w:spacing w:before="0" w:beforeAutospacing="off" w:after="160" w:afterAutospacing="off" w:line="259" w:lineRule="auto"/>
+        <w:ind w:left="0" w:right="0"/>
+        <w:jc w:val="left"/>
+        <w:rPr/>
+      </w:pPr>
+      <w:r>
+        <w:rPr>
+          <w:i w:val="1"/>
+          <w:iCs w:val="1"/>
+        </w:rPr>
+        <w:t>A guide to finding the motivation to make art.</w:t>
+      </w:r>
+    </w:p>
+    <w:p>
+      <w:pPr>
+        <w:pStyle w:val="Normal"/>
+        <w:suppressLineNumbers w:val="0"/>
+        <w:bidi w:val="0"/>
+        <w:spacing w:before="0" w:beforeAutospacing="off" w:after="160" w:afterAutospacing="off" w:line="259" w:lineRule="auto"/>
+        <w:ind w:left="0" w:right="0"/>
+        <w:jc w:val="left"/>
+        <w:rPr/>
+      </w:pPr>
+    </w:p>
+    <w:p>
+      <w:pPr>
+        <w:pStyle w:val="Normal"/>
+        <w:suppressLineNumbers w:val="0"/>
+        <w:bidi w:val="0"/>
+        <w:spacing w:before="0" w:beforeAutospacing="off" w:after="160" w:afterAutospacing="off" w:line="259" w:lineRule="auto"/>
+        <w:ind w:left="0" w:right="0"/>
+        <w:jc w:val="left"/>
+        <w:rPr>
+          <w:i w:val="0"/>
+          <w:iCs w:val="0"/>
+        </w:rPr>
+      </w:pPr>
+      <w:r>
+        <w:rPr/>
+        <w:t xml:space="preserve">If </w:t>
+      </w:r>
+      <w:r>
+        <w:rPr/>
+        <w:t>you’re</w:t>
+      </w:r>
+      <w:r>
+        <w:rPr/>
+        <w:t xml:space="preserve"> anything like the artists here at Creative Cafe, then chances are you have experienced art block at least </w:t>
+      </w:r>
+      <w:r>
+        <w:rPr>
+          <w:i w:val="1"/>
+          <w:iCs w:val="1"/>
+        </w:rPr>
+        <w:t>once</w:t>
+      </w:r>
+      <w:r>
+        <w:rPr>
+          <w:i w:val="0"/>
+          <w:iCs w:val="0"/>
+        </w:rPr>
+        <w:t xml:space="preserve"> in your life. Especia</w:t>
+      </w:r>
+      <w:r>
+        <w:rPr>
+          <w:i w:val="0"/>
+          <w:iCs w:val="0"/>
+        </w:rPr>
+        <w:t xml:space="preserve">lly with the added pressure of college courses, critiques, and work-social balance, finding the time, place, and motivation to </w:t>
+      </w:r>
+      <w:r>
+        <w:rPr>
+          <w:i w:val="0"/>
+          <w:iCs w:val="0"/>
+        </w:rPr>
+        <w:t>create art can feel like a</w:t>
+      </w:r>
+      <w:r>
+        <w:rPr>
+          <w:i w:val="0"/>
+          <w:iCs w:val="0"/>
+        </w:rPr>
+        <w:t xml:space="preserve">n immense weight on your shoulders. However, if you are planning to pursue a career in the arts (or just want to get back into a fun hobby), it is extremely important that you recognize how to beat the art block. </w:t>
+      </w:r>
+      <w:r>
+        <w:rPr>
+          <w:i w:val="0"/>
+          <w:iCs w:val="0"/>
+        </w:rPr>
+        <w:t>So, we have compiled a list of some of our best tips to gaining the drive to do art, courtesy of the Creative Cafe team.</w:t>
+      </w:r>
+    </w:p>
+    <w:p>
+      <w:pPr>
+        <w:pStyle w:val="Normal"/>
+        <w:suppressLineNumbers w:val="0"/>
+        <w:bidi w:val="0"/>
+        <w:spacing w:before="0" w:beforeAutospacing="off" w:after="160" w:afterAutospacing="off" w:line="259" w:lineRule="auto"/>
+        <w:ind w:left="0" w:right="0"/>
+        <w:jc w:val="left"/>
+        <w:rPr>
+          <w:i w:val="0"/>
+          <w:iCs w:val="0"/>
+        </w:rPr>
+      </w:pPr>
+    </w:p>
+    <w:p>
+      <w:pPr>
+        <w:pStyle w:val="Normal"/>
+        <w:suppressLineNumbers w:val="0"/>
+        <w:bidi w:val="0"/>
+        <w:spacing w:before="0" w:beforeAutospacing="off" w:after="160" w:afterAutospacing="off" w:line="259" w:lineRule="auto"/>
+        <w:ind w:left="0" w:right="0"/>
+        <w:jc w:val="left"/>
+        <w:rPr>
+          <w:i w:val="0"/>
+          <w:iCs w:val="0"/>
+        </w:rPr>
+      </w:pPr>
+      <w:r>
+        <w:rPr>
+          <w:i w:val="0"/>
+          <w:iCs w:val="0"/>
+        </w:rPr>
+        <w:t xml:space="preserve">1. </w:t>
+      </w:r>
+      <w:r>
+        <w:rPr>
+          <w:i w:val="0"/>
+          <w:iCs w:val="0"/>
+        </w:rPr>
+        <w:t>Your Supplies Need to Be in Sight</w:t>
+      </w:r>
+    </w:p>
+    <w:p>
+      <w:pPr>
+        <w:pStyle w:val="Normal"/>
+        <w:suppressLineNumbers w:val="0"/>
+        <w:bidi w:val="0"/>
+        <w:spacing w:before="0" w:beforeAutospacing="off" w:after="160" w:afterAutospacing="off" w:line="259" w:lineRule="auto"/>
+        <w:ind w:left="0" w:right="0"/>
+        <w:jc w:val="left"/>
+        <w:rPr>
+          <w:i w:val="0"/>
+          <w:iCs w:val="0"/>
+        </w:rPr>
+      </w:pPr>
+      <w:r>
+        <w:rPr>
+          <w:i w:val="0"/>
+          <w:iCs w:val="0"/>
+        </w:rPr>
+        <w:t xml:space="preserve">One of the biggest reasons that people will fall </w:t>
+      </w:r>
+      <w:r>
+        <w:rPr>
+          <w:i w:val="0"/>
+          <w:iCs w:val="0"/>
+        </w:rPr>
+        <w:t>off of</w:t>
+      </w:r>
+      <w:r>
+        <w:rPr>
+          <w:i w:val="0"/>
+          <w:iCs w:val="0"/>
+        </w:rPr>
+        <w:t xml:space="preserve"> a hobby is because of the idea “out of sight, out of mind.” This </w:t>
+      </w:r>
+      <w:r>
+        <w:rPr>
+          <w:i w:val="1"/>
+          <w:iCs w:val="1"/>
+        </w:rPr>
+        <w:t>especially</w:t>
+      </w:r>
+      <w:r>
+        <w:rPr>
+          <w:i w:val="0"/>
+          <w:iCs w:val="0"/>
+        </w:rPr>
+        <w:t xml:space="preserve"> rings true for artists, as I have personally found th</w:t>
+      </w:r>
+      <w:r>
+        <w:rPr>
+          <w:i w:val="0"/>
+          <w:iCs w:val="0"/>
+        </w:rPr>
+        <w:t>at when my supplies are all tucked away in a chest under my bed or deep within a closet somewhere, I lose the motivation to go searching for them. Why</w:t>
+      </w:r>
+      <w:r>
+        <w:rPr>
+          <w:i w:val="0"/>
+          <w:iCs w:val="0"/>
+        </w:rPr>
+        <w:t xml:space="preserve"> spend the extra ten minutes I have before class drawing when I can much more easily doom-scroll TikTok?</w:t>
+      </w:r>
+    </w:p>
+    <w:p>
+      <w:pPr>
+        <w:pStyle w:val="Normal"/>
+        <w:suppressLineNumbers w:val="0"/>
+        <w:bidi w:val="0"/>
+        <w:spacing w:before="0" w:beforeAutospacing="off" w:after="160" w:afterAutospacing="off" w:line="259" w:lineRule="auto"/>
+        <w:ind w:left="0" w:right="0"/>
+        <w:jc w:val="left"/>
+        <w:rPr>
+          <w:i w:val="0"/>
+          <w:iCs w:val="0"/>
+        </w:rPr>
+      </w:pPr>
+    </w:p>
+    <w:p>
+      <w:pPr>
+        <w:pStyle w:val="Normal"/>
+        <w:suppressLineNumbers w:val="0"/>
+        <w:bidi w:val="0"/>
+        <w:spacing w:before="0" w:beforeAutospacing="off" w:after="160" w:afterAutospacing="off" w:line="259" w:lineRule="auto"/>
+        <w:ind w:left="0" w:right="0"/>
+        <w:jc w:val="left"/>
+        <w:rPr>
+          <w:i w:val="0"/>
+          <w:iCs w:val="0"/>
+        </w:rPr>
+      </w:pPr>
+      <w:r>
+        <w:rPr>
+          <w:i w:val="0"/>
+          <w:iCs w:val="0"/>
+        </w:rPr>
+        <w:t xml:space="preserve">So, </w:t>
+      </w:r>
+      <w:r>
+        <w:rPr>
+          <w:i w:val="0"/>
+          <w:iCs w:val="0"/>
+        </w:rPr>
+        <w:t>in order to</w:t>
+      </w:r>
+      <w:r>
+        <w:rPr>
+          <w:i w:val="0"/>
+          <w:iCs w:val="0"/>
+        </w:rPr>
+        <w:t xml:space="preserve"> combat this, you need to have your supplies in a visible spot that you visit every single day. It </w:t>
+      </w:r>
+      <w:r>
+        <w:rPr>
+          <w:i w:val="0"/>
+          <w:iCs w:val="0"/>
+        </w:rPr>
+        <w:t>doesn’t</w:t>
+      </w:r>
+      <w:r>
+        <w:rPr>
+          <w:i w:val="0"/>
+          <w:iCs w:val="0"/>
+        </w:rPr>
+        <w:t xml:space="preserve"> have to be your whole lineup of markers, pens, pencils, papers, watercolors, etc., but it should be some basic things: a sketchbook, a pencil, and </w:t>
+      </w:r>
+      <w:r>
+        <w:rPr>
+          <w:i w:val="1"/>
+          <w:iCs w:val="1"/>
+        </w:rPr>
+        <w:t>ma</w:t>
+      </w:r>
+      <w:r>
+        <w:rPr>
+          <w:i w:val="1"/>
+          <w:iCs w:val="1"/>
+        </w:rPr>
+        <w:t>ybe</w:t>
+      </w:r>
+      <w:r>
+        <w:rPr>
+          <w:i w:val="0"/>
+          <w:iCs w:val="0"/>
+        </w:rPr>
+        <w:t xml:space="preserve"> a</w:t>
+      </w:r>
+      <w:r>
+        <w:rPr>
+          <w:i w:val="0"/>
+          <w:iCs w:val="0"/>
+        </w:rPr>
+        <w:t xml:space="preserve"> special marker or pen if </w:t>
+      </w:r>
+      <w:r>
+        <w:rPr>
+          <w:i w:val="0"/>
+          <w:iCs w:val="0"/>
+        </w:rPr>
+        <w:t>you’re</w:t>
+      </w:r>
+      <w:r>
+        <w:rPr>
+          <w:i w:val="0"/>
+          <w:iCs w:val="0"/>
+        </w:rPr>
+        <w:t xml:space="preserve"> feeling fancy. You could even keep it as simple as keeping sticky notes on your desk and in your backpack, that way if inspiration strikes, you have a place to easily develop your</w:t>
+      </w:r>
+      <w:r>
+        <w:rPr>
+          <w:i w:val="0"/>
+          <w:iCs w:val="0"/>
+        </w:rPr>
+        <w:t xml:space="preserve"> ideas.</w:t>
+      </w:r>
+    </w:p>
+    <w:p>
+      <w:pPr>
+        <w:pStyle w:val="Normal"/>
+        <w:suppressLineNumbers w:val="0"/>
+        <w:bidi w:val="0"/>
+        <w:spacing w:before="0" w:beforeAutospacing="off" w:after="160" w:afterAutospacing="off" w:line="259" w:lineRule="auto"/>
+        <w:ind w:left="0" w:right="0"/>
+        <w:jc w:val="left"/>
+        <w:rPr>
+          <w:i w:val="0"/>
+          <w:iCs w:val="0"/>
+        </w:rPr>
+      </w:pPr>
+    </w:p>
+    <w:p>
+      <w:pPr>
+        <w:pStyle w:val="Normal"/>
+        <w:suppressLineNumbers w:val="0"/>
+        <w:bidi w:val="0"/>
+        <w:spacing w:before="0" w:beforeAutospacing="off" w:after="160" w:afterAutospacing="off" w:line="259" w:lineRule="auto"/>
+        <w:ind w:left="0" w:right="0"/>
+        <w:jc w:val="left"/>
+        <w:rPr>
+          <w:i w:val="0"/>
+          <w:iCs w:val="0"/>
+        </w:rPr>
+      </w:pPr>
+      <w:r>
+        <w:rPr>
+          <w:i w:val="0"/>
+          <w:iCs w:val="0"/>
+        </w:rPr>
+        <w:t>2. Touch Grass (Respectfully)</w:t>
+      </w:r>
+    </w:p>
+    <w:p>
+      <w:pPr>
+        <w:pStyle w:val="Normal"/>
+        <w:suppressLineNumbers w:val="0"/>
+        <w:bidi w:val="0"/>
+        <w:spacing w:before="0" w:beforeAutospacing="off" w:after="160" w:afterAutospacing="off" w:line="259" w:lineRule="auto"/>
+        <w:ind w:left="0" w:right="0"/>
+        <w:jc w:val="left"/>
+        <w:rPr>
+          <w:i w:val="0"/>
+          <w:iCs w:val="0"/>
+        </w:rPr>
+      </w:pPr>
+      <w:r>
+        <w:rPr>
+          <w:i w:val="0"/>
+          <w:iCs w:val="0"/>
+        </w:rPr>
+        <w:t xml:space="preserve">Jokes aside, embracing the outdoors is such an amazing way to fight art block. Why? Well, while I may not have </w:t>
+      </w:r>
+      <w:r>
+        <w:rPr>
+          <w:i w:val="0"/>
+          <w:iCs w:val="0"/>
+        </w:rPr>
+        <w:t>totally scientific</w:t>
+      </w:r>
+      <w:r>
+        <w:rPr>
+          <w:i w:val="0"/>
+          <w:iCs w:val="0"/>
+        </w:rPr>
+        <w:t xml:space="preserve"> answers, I</w:t>
+      </w:r>
+      <w:r>
+        <w:rPr>
+          <w:i w:val="0"/>
+          <w:iCs w:val="0"/>
+        </w:rPr>
+        <w:t xml:space="preserve"> do have a few theories. First, one major cause of art block can be over stimulation; you may have too many ideas and not know where to sta</w:t>
+      </w:r>
+      <w:r>
+        <w:rPr>
+          <w:i w:val="0"/>
+          <w:iCs w:val="0"/>
+        </w:rPr>
+        <w:t xml:space="preserve">rt, be in a crowded, boisterous, cluttered room, or even just </w:t>
+      </w:r>
+      <w:r>
+        <w:rPr>
+          <w:i w:val="0"/>
+          <w:iCs w:val="0"/>
+        </w:rPr>
+        <w:t xml:space="preserve">be extremely stressed from your workload. Whatever it may be, taking a step outside, letting yourself breathe, and enjoying the calm around you can clear your mind and </w:t>
+      </w:r>
+      <w:r>
+        <w:rPr>
+          <w:i w:val="0"/>
+          <w:iCs w:val="0"/>
+        </w:rPr>
+        <w:t>bring you back to a productive headspace.</w:t>
+      </w:r>
+    </w:p>
+    <w:p>
+      <w:pPr>
+        <w:pStyle w:val="Normal"/>
+        <w:suppressLineNumbers w:val="0"/>
+        <w:bidi w:val="0"/>
+        <w:spacing w:before="0" w:beforeAutospacing="off" w:after="160" w:afterAutospacing="off" w:line="259" w:lineRule="auto"/>
+        <w:ind w:left="0" w:right="0"/>
+        <w:jc w:val="left"/>
+        <w:rPr>
+          <w:i w:val="0"/>
+          <w:iCs w:val="0"/>
+        </w:rPr>
+      </w:pPr>
+    </w:p>
+    <w:p>
+      <w:pPr>
+        <w:pStyle w:val="Normal"/>
+        <w:suppressLineNumbers w:val="0"/>
+        <w:bidi w:val="0"/>
+        <w:spacing w:before="0" w:beforeAutospacing="off" w:after="160" w:afterAutospacing="off" w:line="259" w:lineRule="auto"/>
+        <w:ind w:left="0" w:right="0"/>
+        <w:jc w:val="left"/>
+        <w:rPr>
+          <w:i w:val="0"/>
+          <w:iCs w:val="0"/>
+        </w:rPr>
+      </w:pPr>
+      <w:r>
+        <w:rPr>
+          <w:i w:val="0"/>
+          <w:iCs w:val="0"/>
+        </w:rPr>
+        <w:t xml:space="preserve">Moreover, specifically going outside to feel the sun rays on your skin can also significantly aid in </w:t>
+      </w:r>
+      <w:r>
+        <w:rPr>
+          <w:i w:val="0"/>
+          <w:iCs w:val="0"/>
+        </w:rPr>
+        <w:t xml:space="preserve">erasing art block. That sweet, sweet Vitamin D that </w:t>
+      </w:r>
+      <w:r>
+        <w:rPr>
+          <w:i w:val="0"/>
+          <w:iCs w:val="0"/>
+        </w:rPr>
+        <w:t xml:space="preserve">your skin generates from light exposure? It is </w:t>
+      </w:r>
+      <w:r>
+        <w:rPr>
+          <w:i w:val="1"/>
+          <w:iCs w:val="1"/>
+        </w:rPr>
+        <w:t>scientifically</w:t>
+      </w:r>
+      <w:r>
+        <w:rPr>
+          <w:i w:val="0"/>
+          <w:iCs w:val="0"/>
+        </w:rPr>
+        <w:t xml:space="preserve"> proven to be a mood regulator and decrease depression, meaning that your negativ</w:t>
+      </w:r>
+      <w:r>
+        <w:rPr>
+          <w:i w:val="0"/>
+          <w:iCs w:val="0"/>
+        </w:rPr>
+        <w:t>e attitude affecting your inability to create will disappear when the glorio</w:t>
+      </w:r>
+      <w:r>
+        <w:rPr>
+          <w:i w:val="0"/>
+          <w:iCs w:val="0"/>
+        </w:rPr>
+        <w:t xml:space="preserve">us warmth of the </w:t>
+      </w:r>
+      <w:r>
+        <w:rPr>
+          <w:i w:val="0"/>
+          <w:iCs w:val="0"/>
+        </w:rPr>
+        <w:t>rays</w:t>
+      </w:r>
+      <w:r>
+        <w:rPr>
+          <w:i w:val="0"/>
+          <w:iCs w:val="0"/>
+        </w:rPr>
+        <w:t xml:space="preserve"> melts on your skin. (p.s.: in my own experience, this works for all things, not just art block. Going outside feels like a warm hug even on t</w:t>
+      </w:r>
+      <w:r>
+        <w:rPr>
+          <w:i w:val="0"/>
+          <w:iCs w:val="0"/>
+        </w:rPr>
+        <w:t>he coldest of days).</w:t>
+      </w:r>
+    </w:p>
+    <w:p>
+      <w:pPr>
+        <w:pStyle w:val="Normal"/>
+        <w:suppressLineNumbers w:val="0"/>
+        <w:bidi w:val="0"/>
+        <w:spacing w:before="0" w:beforeAutospacing="off" w:after="160" w:afterAutospacing="off" w:line="259" w:lineRule="auto"/>
+        <w:ind w:left="0" w:right="0"/>
+        <w:jc w:val="left"/>
+        <w:rPr>
+          <w:i w:val="0"/>
+          <w:iCs w:val="0"/>
+        </w:rPr>
+      </w:pPr>
+    </w:p>
+    <w:p>
+      <w:pPr>
+        <w:pStyle w:val="Normal"/>
+        <w:suppressLineNumbers w:val="0"/>
+        <w:spacing w:before="0" w:beforeAutospacing="off" w:after="160" w:afterAutospacing="off" w:line="259" w:lineRule="auto"/>
+        <w:ind w:left="0" w:right="0"/>
+        <w:jc w:val="left"/>
+        <w:rPr>
+          <w:i w:val="0"/>
+          <w:iCs w:val="0"/>
+        </w:rPr>
+      </w:pPr>
+      <w:r>
+        <w:rPr>
+          <w:i w:val="0"/>
+          <w:iCs w:val="0"/>
+        </w:rPr>
+        <w:t>Finally, going outside can be a source of inspiration in and of itself</w:t>
+      </w:r>
+      <w:r>
+        <w:rPr>
+          <w:i w:val="0"/>
+          <w:iCs w:val="0"/>
+        </w:rPr>
+        <w:t xml:space="preserve">. Whether you are in the city, the suburbs, or the countryside, beauty in nature and the outside world is all around you. Maybe try a watercolor painting of the sky or attempt flower pressing </w:t>
+      </w:r>
+      <w:r>
+        <w:rPr>
+          <w:i w:val="0"/>
+          <w:iCs w:val="0"/>
+        </w:rPr>
+        <w:t>for a calming art exercise!</w:t>
+      </w:r>
+    </w:p>
+    <w:p>
+      <w:pPr>
+        <w:pStyle w:val="Normal"/>
+        <w:suppressLineNumbers w:val="0"/>
+        <w:bidi w:val="0"/>
+        <w:spacing w:before="0" w:beforeAutospacing="off" w:after="160" w:afterAutospacing="off" w:line="259" w:lineRule="auto"/>
+        <w:ind w:left="0" w:right="0"/>
+        <w:jc w:val="left"/>
+        <w:rPr>
+          <w:i w:val="0"/>
+          <w:iCs w:val="0"/>
+        </w:rPr>
+      </w:pPr>
+    </w:p>
+    <w:p>
+      <w:pPr>
+        <w:pStyle w:val="Normal"/>
+        <w:suppressLineNumbers w:val="0"/>
+        <w:bidi w:val="0"/>
+        <w:spacing w:before="0" w:beforeAutospacing="off" w:after="160" w:afterAutospacing="off" w:line="259" w:lineRule="auto"/>
+        <w:ind w:left="0" w:right="0"/>
+        <w:jc w:val="left"/>
+        <w:rPr>
+          <w:i w:val="0"/>
+          <w:iCs w:val="0"/>
+        </w:rPr>
+      </w:pPr>
+      <w:r>
+        <w:rPr>
+          <w:i w:val="0"/>
+          <w:iCs w:val="0"/>
+        </w:rPr>
+        <w:t xml:space="preserve">3. Browse Pinterest or </w:t>
+      </w:r>
+      <w:r>
+        <w:rPr>
+          <w:i w:val="0"/>
+          <w:iCs w:val="0"/>
+        </w:rPr>
+        <w:t>Landing Space</w:t>
+      </w:r>
+    </w:p>
+    <w:p>
+      <w:pPr>
+        <w:pStyle w:val="Normal"/>
+        <w:suppressLineNumbers w:val="0"/>
+        <w:bidi w:val="0"/>
+        <w:spacing w:before="0" w:beforeAutospacing="off" w:after="160" w:afterAutospacing="off" w:line="259" w:lineRule="auto"/>
+        <w:ind w:left="0" w:right="0"/>
+        <w:jc w:val="left"/>
+        <w:rPr>
+          <w:i w:val="0"/>
+          <w:iCs w:val="0"/>
+        </w:rPr>
+      </w:pPr>
+      <w:r>
+        <w:rPr>
+          <w:i w:val="0"/>
+          <w:iCs w:val="0"/>
+        </w:rPr>
+        <w:t>Sometimes, all we need is a good reference or a mood board to inspire us to create. With Pinterest or Landing Space, you can do exactly that! I often find that these sites in particular offer a plethora of not just traditionally “pretty” images, but also s</w:t>
+      </w:r>
+      <w:r>
+        <w:rPr>
+          <w:i w:val="0"/>
+          <w:iCs w:val="0"/>
+        </w:rPr>
+        <w:t xml:space="preserve">ome super helpful poses, </w:t>
+      </w:r>
+      <w:r>
+        <w:rPr>
+          <w:i w:val="0"/>
+          <w:iCs w:val="0"/>
+        </w:rPr>
+        <w:t xml:space="preserve">anatomy, and project ideas. For instance, my team and I on the Rutgers Review </w:t>
+      </w:r>
+      <w:r>
+        <w:rPr>
+          <w:i w:val="0"/>
+          <w:iCs w:val="0"/>
+        </w:rPr>
+        <w:t>utilize</w:t>
+      </w:r>
+      <w:r>
+        <w:rPr>
+          <w:i w:val="0"/>
+          <w:iCs w:val="0"/>
+        </w:rPr>
+        <w:t xml:space="preserve"> Pinterest to </w:t>
+      </w:r>
+      <w:r>
+        <w:rPr>
+          <w:i w:val="0"/>
+          <w:iCs w:val="0"/>
+        </w:rPr>
+        <w:t>come up with</w:t>
+      </w:r>
+      <w:r>
+        <w:rPr>
+          <w:i w:val="0"/>
+          <w:iCs w:val="0"/>
+        </w:rPr>
+        <w:t xml:space="preserve"> a cohesive scheme for our feature theme </w:t>
+      </w:r>
+      <w:r>
+        <w:rPr>
+          <w:i w:val="0"/>
+          <w:iCs w:val="0"/>
+        </w:rPr>
+        <w:t xml:space="preserve">in </w:t>
+      </w:r>
+      <w:r>
+        <w:rPr>
+          <w:i w:val="0"/>
+          <w:iCs w:val="0"/>
+        </w:rPr>
+        <w:t>our magazine issues</w:t>
+      </w:r>
+      <w:r>
+        <w:rPr>
+          <w:i w:val="0"/>
+          <w:iCs w:val="0"/>
+        </w:rPr>
+        <w:t>. Having that inspiration allows me to create my designs much more effectively and efficiently.</w:t>
+      </w:r>
+    </w:p>
+    <w:p>
+      <w:pPr>
+        <w:pStyle w:val="Normal"/>
+        <w:suppressLineNumbers w:val="0"/>
+        <w:bidi w:val="0"/>
+        <w:spacing w:before="0" w:beforeAutospacing="off" w:after="160" w:afterAutospacing="off" w:line="259" w:lineRule="auto"/>
+        <w:ind w:left="0" w:right="0"/>
+        <w:jc w:val="left"/>
+        <w:rPr>
+          <w:i w:val="0"/>
+          <w:iCs w:val="0"/>
+        </w:rPr>
+      </w:pPr>
+    </w:p>
+    <w:p>
+      <w:pPr>
+        <w:pStyle w:val="Normal"/>
+        <w:suppressLineNumbers w:val="0"/>
+        <w:bidi w:val="0"/>
+        <w:spacing w:before="0" w:beforeAutospacing="off" w:after="160" w:afterAutospacing="off" w:line="259" w:lineRule="auto"/>
+        <w:ind w:left="0" w:right="0"/>
+        <w:jc w:val="left"/>
+        <w:rPr>
+          <w:i w:val="0"/>
+          <w:iCs w:val="0"/>
+        </w:rPr>
+      </w:pPr>
+      <w:r>
+        <w:rPr>
+          <w:i w:val="0"/>
+          <w:iCs w:val="0"/>
+        </w:rPr>
+        <w:t>3.5 Do NOT Browse Instagram or TikTok</w:t>
+      </w:r>
+    </w:p>
+    <w:p>
+      <w:pPr>
+        <w:pStyle w:val="Normal"/>
+        <w:suppressLineNumbers w:val="0"/>
+        <w:bidi w:val="0"/>
+        <w:spacing w:before="0" w:beforeAutospacing="off" w:after="160" w:afterAutospacing="off" w:line="259" w:lineRule="auto"/>
+        <w:ind w:left="0" w:right="0"/>
+        <w:jc w:val="left"/>
+        <w:rPr>
+          <w:i w:val="0"/>
+          <w:iCs w:val="0"/>
+        </w:rPr>
+      </w:pPr>
+      <w:r>
+        <w:rPr>
+          <w:i w:val="0"/>
+          <w:iCs w:val="0"/>
+        </w:rPr>
+        <w:t xml:space="preserve">You may be tempted to peruse </w:t>
+      </w:r>
+      <w:r>
+        <w:rPr>
+          <w:i w:val="1"/>
+          <w:iCs w:val="1"/>
+        </w:rPr>
+        <w:t>all</w:t>
+      </w:r>
+      <w:r>
+        <w:rPr>
+          <w:i w:val="0"/>
+          <w:iCs w:val="0"/>
+        </w:rPr>
+        <w:t xml:space="preserve"> of</w:t>
+      </w:r>
+      <w:r>
+        <w:rPr>
+          <w:i w:val="0"/>
+          <w:iCs w:val="0"/>
+        </w:rPr>
+        <w:t xml:space="preserve"> your social media apps for inspiration – but be warned. If you find yourself in </w:t>
+      </w:r>
+      <w:r>
+        <w:rPr>
+          <w:i w:val="0"/>
+          <w:iCs w:val="0"/>
+        </w:rPr>
+        <w:t xml:space="preserve">apps with short-form video content, you </w:t>
+      </w:r>
+      <w:r>
+        <w:rPr>
+          <w:i w:val="1"/>
+          <w:iCs w:val="1"/>
+        </w:rPr>
+        <w:t xml:space="preserve">will </w:t>
+      </w:r>
+      <w:r>
+        <w:rPr>
+          <w:i w:val="0"/>
+          <w:iCs w:val="0"/>
+        </w:rPr>
+        <w:t xml:space="preserve">spiral into a </w:t>
+      </w:r>
+      <w:r>
+        <w:rPr>
+          <w:i w:val="0"/>
+          <w:iCs w:val="0"/>
+        </w:rPr>
+        <w:t xml:space="preserve">never-ending </w:t>
+      </w:r>
+      <w:r>
+        <w:rPr>
+          <w:i w:val="0"/>
+          <w:iCs w:val="0"/>
+        </w:rPr>
+        <w:t>doom-scroll</w:t>
+      </w:r>
+      <w:r>
+        <w:rPr>
+          <w:i w:val="0"/>
+          <w:iCs w:val="0"/>
+        </w:rPr>
+        <w:t xml:space="preserve"> of unrelated content. </w:t>
+      </w:r>
+      <w:r>
+        <w:rPr>
+          <w:i w:val="0"/>
+          <w:iCs w:val="0"/>
+        </w:rPr>
+        <w:t xml:space="preserve">While these apps may have some </w:t>
+      </w:r>
+      <w:r>
+        <w:rPr>
+          <w:i w:val="0"/>
+          <w:iCs w:val="0"/>
+        </w:rPr>
+        <w:t xml:space="preserve">motivational art content, </w:t>
+      </w:r>
+      <w:r>
+        <w:rPr>
+          <w:i w:val="0"/>
+          <w:iCs w:val="0"/>
+        </w:rPr>
+        <w:t>they tend</w:t>
+      </w:r>
+      <w:r>
+        <w:rPr>
+          <w:i w:val="0"/>
+          <w:iCs w:val="0"/>
+        </w:rPr>
+        <w:t xml:space="preserve"> to be buried beneath trends, memes, and the garbage our algorithm feeds us on a daily basis.</w:t>
+      </w:r>
+    </w:p>
+    <w:p>
+      <w:pPr>
+        <w:pStyle w:val="Normal"/>
+        <w:suppressLineNumbers w:val="0"/>
+        <w:bidi w:val="0"/>
+        <w:spacing w:before="0" w:beforeAutospacing="off" w:after="160" w:afterAutospacing="off" w:line="259" w:lineRule="auto"/>
+        <w:ind w:left="0" w:right="0"/>
+        <w:jc w:val="left"/>
+        <w:rPr>
+          <w:i w:val="0"/>
+          <w:iCs w:val="0"/>
+        </w:rPr>
+      </w:pPr>
+    </w:p>
+    <w:p>
+      <w:pPr>
+        <w:pStyle w:val="Normal"/>
+        <w:suppressLineNumbers w:val="0"/>
+        <w:bidi w:val="0"/>
+        <w:spacing w:before="0" w:beforeAutospacing="off" w:after="160" w:afterAutospacing="off" w:line="259" w:lineRule="auto"/>
+        <w:ind w:left="0" w:right="0"/>
+        <w:jc w:val="left"/>
+        <w:rPr>
+          <w:i w:val="0"/>
+          <w:iCs w:val="0"/>
+        </w:rPr>
+      </w:pPr>
+      <w:r>
+        <w:rPr>
+          <w:i w:val="0"/>
+          <w:iCs w:val="0"/>
+        </w:rPr>
+        <w:t>4. Treat Yourself</w:t>
+      </w:r>
+    </w:p>
+    <w:p>
+      <w:pPr>
+        <w:pStyle w:val="Normal"/>
+        <w:suppressLineNumbers w:val="0"/>
+        <w:bidi w:val="0"/>
+        <w:spacing w:before="0" w:beforeAutospacing="off" w:after="160" w:afterAutospacing="off" w:line="259" w:lineRule="auto"/>
+        <w:ind w:left="0" w:right="0"/>
+        <w:jc w:val="left"/>
+        <w:rPr>
+          <w:i w:val="0"/>
+          <w:iCs w:val="0"/>
+        </w:rPr>
+      </w:pPr>
+      <w:r>
+        <w:rPr>
+          <w:i w:val="0"/>
+          <w:iCs w:val="0"/>
+        </w:rPr>
+        <w:t xml:space="preserve">While yes, saving money is important (especially in college), sometimes treating </w:t>
+      </w:r>
+      <w:r>
+        <w:rPr>
+          <w:i w:val="0"/>
+          <w:iCs w:val="0"/>
+        </w:rPr>
+        <w:t xml:space="preserve">yourself to new supplies could be the spark that ignites inspiration. Maybe it’s a new sketchbook, some pretty gel pens you’ve been dying to buy, or even some washi tape you want to splurge on to beautify your works. </w:t>
+      </w:r>
+      <w:r>
+        <w:rPr>
+          <w:i w:val="1"/>
+          <w:iCs w:val="1"/>
+        </w:rPr>
+        <w:t>Buy it</w:t>
+      </w:r>
+      <w:r>
+        <w:rPr>
+          <w:i w:val="0"/>
+          <w:iCs w:val="0"/>
+        </w:rPr>
+        <w:t>. It is not easy to balance being a creative with college, so have some empathy for yourself</w:t>
+      </w:r>
+      <w:r>
+        <w:rPr>
+          <w:i w:val="0"/>
+          <w:iCs w:val="0"/>
+        </w:rPr>
+        <w:t xml:space="preserve"> and splurge </w:t>
+      </w:r>
+      <w:r>
+        <w:rPr>
+          <w:i w:val="0"/>
+          <w:iCs w:val="0"/>
+        </w:rPr>
+        <w:t>just</w:t>
+      </w:r>
+      <w:r>
+        <w:rPr>
+          <w:i w:val="0"/>
+          <w:iCs w:val="0"/>
+        </w:rPr>
+        <w:t xml:space="preserve"> once on that item </w:t>
+      </w:r>
+      <w:r>
+        <w:rPr>
+          <w:i w:val="0"/>
+          <w:iCs w:val="0"/>
+        </w:rPr>
+        <w:t>you have</w:t>
+      </w:r>
+      <w:r>
+        <w:rPr>
+          <w:i w:val="0"/>
+          <w:iCs w:val="0"/>
+        </w:rPr>
+        <w:t xml:space="preserve"> been eyeing up. You deserve it, and </w:t>
+      </w:r>
+      <w:r>
+        <w:rPr>
+          <w:i w:val="0"/>
+          <w:iCs w:val="0"/>
+        </w:rPr>
+        <w:t>it’ll</w:t>
+      </w:r>
+      <w:r>
+        <w:rPr>
+          <w:i w:val="0"/>
+          <w:iCs w:val="0"/>
+        </w:rPr>
+        <w:t xml:space="preserve"> encourage you t</w:t>
+      </w:r>
+      <w:r>
+        <w:rPr>
+          <w:i w:val="0"/>
+          <w:iCs w:val="0"/>
+        </w:rPr>
+        <w:t xml:space="preserve">o keep </w:t>
+      </w:r>
+      <w:r>
+        <w:rPr>
+          <w:i w:val="0"/>
+          <w:iCs w:val="0"/>
+        </w:rPr>
+        <w:t xml:space="preserve">creating </w:t>
+      </w:r>
+      <w:r>
+        <w:rPr>
+          <w:i w:val="0"/>
+          <w:iCs w:val="0"/>
+        </w:rPr>
+        <w:t>in the long run</w:t>
+      </w:r>
+      <w:r>
+        <w:rPr>
+          <w:i w:val="0"/>
+          <w:iCs w:val="0"/>
+        </w:rPr>
+        <w:t>.</w:t>
+      </w:r>
+    </w:p>
+    <w:p>
+      <w:pPr>
+        <w:pStyle w:val="Normal"/>
+        <w:suppressLineNumbers w:val="0"/>
+        <w:bidi w:val="0"/>
+        <w:spacing w:before="0" w:beforeAutospacing="off" w:after="160" w:afterAutospacing="off" w:line="259" w:lineRule="auto"/>
+        <w:ind w:left="0" w:right="0"/>
+        <w:jc w:val="left"/>
+        <w:rPr>
+          <w:i w:val="0"/>
+          <w:iCs w:val="0"/>
+        </w:rPr>
+      </w:pPr>
+    </w:p>
+    <w:p>
+      <w:pPr>
+        <w:pStyle w:val="Normal"/>
+        <w:suppressLineNumbers w:val="0"/>
+        <w:bidi w:val="0"/>
+        <w:spacing w:before="0" w:beforeAutospacing="off" w:after="160" w:afterAutospacing="off" w:line="259" w:lineRule="auto"/>
+        <w:ind w:left="0" w:right="0"/>
+        <w:jc w:val="left"/>
+        <w:rPr>
+          <w:i w:val="0"/>
+          <w:iCs w:val="0"/>
+        </w:rPr>
+      </w:pPr>
+      <w:r>
+        <w:rPr>
+          <w:i w:val="0"/>
+          <w:iCs w:val="0"/>
+        </w:rPr>
+        <w:t xml:space="preserve">5. </w:t>
+      </w:r>
+      <w:hyperlink r:id="R5cd7dc94c14243da">
+        <w:r>
+          <w:rPr>
+            <w:rStyle w:val="Hyperlink"/>
+            <w:i w:val="0"/>
+            <w:iCs w:val="0"/>
+          </w:rPr>
+          <w:t>Reference.sketchdaily</w:t>
+        </w:r>
+      </w:hyperlink>
+    </w:p>
+    <w:p>
+      <w:pPr>
+        <w:pStyle w:val="Normal"/>
+        <w:suppressLineNumbers w:val="0"/>
+        <w:bidi w:val="0"/>
+        <w:spacing w:before="0" w:beforeAutospacing="off" w:after="160" w:afterAutospacing="off" w:line="259" w:lineRule="auto"/>
+        <w:ind w:left="0" w:right="0"/>
+        <w:jc w:val="left"/>
+        <w:rPr>
+          <w:i w:val="0"/>
+          <w:iCs w:val="0"/>
+        </w:rPr>
+      </w:pPr>
+      <w:r>
+        <w:rPr>
+          <w:i w:val="0"/>
+          <w:iCs w:val="0"/>
+        </w:rPr>
+        <w:t xml:space="preserve">When you are really stumped and don’t feel a lick of inspiration, </w:t>
+      </w:r>
+      <w:r>
+        <w:rPr>
+          <w:i w:val="0"/>
+          <w:iCs w:val="0"/>
+        </w:rPr>
+        <w:t>try your hand at practicing the basics.</w:t>
+      </w:r>
+      <w:r>
+        <w:rPr>
+          <w:i w:val="0"/>
+          <w:iCs w:val="0"/>
+        </w:rPr>
+        <w:t xml:space="preserve"> Whether it is studying anatomy or </w:t>
+      </w:r>
+      <w:r>
+        <w:rPr>
+          <w:i w:val="0"/>
+          <w:iCs w:val="0"/>
+        </w:rPr>
+        <w:t>attempting</w:t>
+      </w:r>
+      <w:r>
+        <w:rPr>
+          <w:i w:val="0"/>
+          <w:iCs w:val="0"/>
+        </w:rPr>
+        <w:t xml:space="preserve"> different animals, the Reference Sketch Daily website allows you </w:t>
+      </w:r>
+      <w:r>
+        <w:rPr>
+          <w:i w:val="0"/>
+          <w:iCs w:val="0"/>
+        </w:rPr>
+        <w:t xml:space="preserve">to </w:t>
+      </w:r>
+      <w:r>
+        <w:rPr>
+          <w:i w:val="0"/>
+          <w:iCs w:val="0"/>
+        </w:rPr>
+        <w:t xml:space="preserve"> </w:t>
+      </w:r>
+      <w:r>
+        <w:rPr>
+          <w:i w:val="0"/>
+          <w:iCs w:val="0"/>
+        </w:rPr>
+        <w:t>hone</w:t>
+      </w:r>
+      <w:r>
+        <w:rPr>
+          <w:i w:val="0"/>
+          <w:iCs w:val="0"/>
+        </w:rPr>
+        <w:t xml:space="preserve"> your skills through hundreds of reference images to filter through as well as a timer to keep your</w:t>
+      </w:r>
+      <w:r>
+        <w:rPr>
+          <w:i w:val="0"/>
+          <w:iCs w:val="0"/>
+        </w:rPr>
+        <w:t xml:space="preserve"> gestures loose and flowing. From my own experience, getting out of my comfort zone to </w:t>
+      </w:r>
+      <w:r>
+        <w:rPr>
+          <w:i w:val="0"/>
+          <w:iCs w:val="0"/>
+        </w:rPr>
+        <w:t>draw an animal or a pose from this website has been liberating and helped me get out of a slump many times. Of course, if you</w:t>
+      </w:r>
+      <w:r>
+        <w:rPr>
+          <w:i w:val="0"/>
+          <w:iCs w:val="0"/>
+        </w:rPr>
+        <w:t xml:space="preserve"> prefer other mediums of creativity, you can find many other prompt generator websites to simulate a similar effect.</w:t>
+      </w:r>
+    </w:p>
+    <w:p>
+      <w:pPr>
+        <w:pStyle w:val="Normal"/>
+        <w:suppressLineNumbers w:val="0"/>
+        <w:bidi w:val="0"/>
+        <w:spacing w:before="0" w:beforeAutospacing="off" w:after="160" w:afterAutospacing="off" w:line="259" w:lineRule="auto"/>
+        <w:ind w:left="0" w:right="0"/>
+        <w:jc w:val="left"/>
+        <w:rPr>
+          <w:i w:val="0"/>
+          <w:iCs w:val="0"/>
+        </w:rPr>
+      </w:pPr>
+    </w:p>
+    <w:p>
+      <w:pPr>
+        <w:pStyle w:val="Normal"/>
+        <w:suppressLineNumbers w:val="0"/>
+        <w:bidi w:val="0"/>
+        <w:spacing w:before="0" w:beforeAutospacing="off" w:after="160" w:afterAutospacing="off" w:line="259" w:lineRule="auto"/>
+        <w:ind w:left="0" w:right="0"/>
+        <w:jc w:val="left"/>
+        <w:rPr>
+          <w:i w:val="0"/>
+          <w:iCs w:val="0"/>
+        </w:rPr>
+      </w:pPr>
+      <w:r>
+        <w:rPr>
+          <w:i w:val="0"/>
+          <w:iCs w:val="0"/>
+        </w:rPr>
+        <w:t>6. Just Do It. Make it Ugly!</w:t>
+      </w:r>
+    </w:p>
+    <w:p>
+      <w:pPr>
+        <w:pStyle w:val="Normal"/>
+        <w:suppressLineNumbers w:val="0"/>
+        <w:bidi w:val="0"/>
+        <w:spacing w:before="0" w:beforeAutospacing="off" w:after="160" w:afterAutospacing="off" w:line="259" w:lineRule="auto"/>
+        <w:ind w:left="0" w:right="0"/>
+        <w:jc w:val="left"/>
+        <w:rPr>
+          <w:i w:val="0"/>
+          <w:iCs w:val="0"/>
+        </w:rPr>
+      </w:pPr>
+      <w:r>
+        <w:rPr>
+          <w:i w:val="0"/>
+          <w:iCs w:val="0"/>
+        </w:rPr>
+        <w:t xml:space="preserve">Sometimes we get </w:t>
+      </w:r>
+      <w:r>
+        <w:rPr>
+          <w:i w:val="1"/>
+          <w:iCs w:val="1"/>
+        </w:rPr>
+        <w:t>so</w:t>
+      </w:r>
+      <w:r>
+        <w:rPr>
+          <w:i w:val="0"/>
+          <w:iCs w:val="0"/>
+        </w:rPr>
+        <w:t xml:space="preserve"> in our heads about creating because we want it to be picture-perfect with no flaws; however, art gets messy, so embrace it!</w:t>
+      </w:r>
+      <w:r>
+        <w:rPr>
+          <w:i w:val="0"/>
+          <w:iCs w:val="0"/>
+        </w:rPr>
+        <w:t xml:space="preserve"> Treat your sketchbook or other canva</w:t>
+      </w:r>
+      <w:r>
+        <w:rPr>
+          <w:i w:val="0"/>
+          <w:iCs w:val="0"/>
+        </w:rPr>
+        <w:t xml:space="preserve">s like a journal and just have fun. Smear blobs, write notes, draw silly faces, or make the ugliest thing you can think of – you </w:t>
+      </w:r>
+      <w:r>
+        <w:rPr>
+          <w:i w:val="0"/>
+          <w:iCs w:val="0"/>
+        </w:rPr>
+        <w:t xml:space="preserve">do not have to overthink or be too serious about it. Facing a blank page or canvas can seem so daunting, so when you alleviate that perfection </w:t>
+      </w:r>
+      <w:r>
+        <w:rPr>
+          <w:i w:val="0"/>
+          <w:iCs w:val="0"/>
+        </w:rPr>
+        <w:t>from the get-go</w:t>
+      </w:r>
+      <w:r>
+        <w:rPr>
+          <w:i w:val="0"/>
+          <w:iCs w:val="0"/>
+        </w:rPr>
+        <w:t>, the fear fades away.</w:t>
+      </w:r>
+    </w:p>
+    <w:p>
+      <w:pPr>
+        <w:pStyle w:val="Normal"/>
+        <w:suppressLineNumbers w:val="0"/>
+        <w:bidi w:val="0"/>
+        <w:spacing w:before="0" w:beforeAutospacing="off" w:after="160" w:afterAutospacing="off" w:line="259" w:lineRule="auto"/>
+        <w:ind w:left="0" w:right="0"/>
+        <w:jc w:val="left"/>
+        <w:rPr>
+          <w:i w:val="0"/>
+          <w:iCs w:val="0"/>
+        </w:rPr>
+      </w:pPr>
+    </w:p>
+    <w:p>
+      <w:pPr>
+        <w:pStyle w:val="Normal"/>
+        <w:suppressLineNumbers w:val="0"/>
+        <w:bidi w:val="0"/>
+        <w:spacing w:before="0" w:beforeAutospacing="off" w:after="160" w:afterAutospacing="off" w:line="259" w:lineRule="auto"/>
+        <w:ind w:left="0" w:right="0"/>
+        <w:jc w:val="left"/>
+        <w:rPr>
+          <w:i w:val="0"/>
+          <w:iCs w:val="0"/>
+        </w:rPr>
+      </w:pPr>
+      <w:r>
+        <w:rPr>
+          <w:i w:val="0"/>
+          <w:iCs w:val="0"/>
+        </w:rPr>
+        <w:t>I hope you find these tips helpful at conquering your ow</w:t>
+      </w:r>
+      <w:r>
+        <w:rPr>
+          <w:i w:val="0"/>
+          <w:iCs w:val="0"/>
+        </w:rPr>
+        <w:t>n artist block! Be sure to message us at yourname@fakeemail.com and let us know your thoughts, including any more tips if you have them!</w:t>
+      </w:r>
+    </w:p>
+    <w:p>
+      <w:pPr>
+        <w:pStyle w:val="Normal"/>
+        <w:suppressLineNumbers w:val="0"/>
+        <w:bidi w:val="0"/>
+        <w:spacing w:before="0" w:beforeAutospacing="off" w:after="160" w:afterAutospacing="off" w:line="259" w:lineRule="auto"/>
+        <w:ind w:left="0" w:right="0"/>
+        <w:jc w:val="left"/>
+        <w:rPr>
+          <w:i w:val="0"/>
+          <w:iCs w:val="0"/>
+        </w:rPr>
+      </w:pPr>
+      <w:r>
+        <w:rPr>
+          <w:i w:val="0"/>
+          <w:iCs w:val="0"/>
+        </w:rPr>
+        <w:t>L8r Sk8r!</w:t>
+      </w:r>
+    </w:p>
+    <w:p>
+      <w:pPr>
+        <w:pStyle w:val="Normal"/>
+        <w:suppressLineNumbers w:val="0"/>
+        <w:bidi w:val="0"/>
+        <w:spacing w:before="0" w:beforeAutospacing="off" w:after="160" w:afterAutospacing="off" w:line="259" w:lineRule="auto"/>
+        <w:ind w:left="0" w:right="0"/>
+        <w:jc w:val="left"/>
+        <w:rPr>
+          <w:i w:val="0"/>
+          <w:iCs w:val="0"/>
+        </w:rPr>
+      </w:pPr>
+    </w:p>
+    <w:p>
+      <w:pPr>
+        <w:pStyle w:val="Normal"/>
+        <w:suppressLineNumbers w:val="0"/>
+        <w:bidi w:val="0"/>
+        <w:spacing w:before="0" w:beforeAutospacing="off" w:after="160" w:afterAutospacing="off" w:line="259" w:lineRule="auto"/>
+        <w:ind w:left="0" w:right="0"/>
+        <w:jc w:val="left"/>
+        <w:rPr>
+          <w:i w:val="0"/>
+          <w:iCs w:val="0"/>
+        </w:rPr>
+      </w:pPr>
+    </w:p>
     <w:p/>
     <w:p>
       <w:pPr>
@@ -65,7 +1430,7 @@
       </w:r>
     </w:p>
     <w:sectPr>
-      <w:pgSz w:w="12240" w:h="15840"/>
+      <w:pgSz w:w="12240" w:h="15840" w:orient="portrait"/>
       <w:pgMar w:top="1440" w:right="1440" w:bottom="1440" w:left="1440" w:header="720" w:footer="720" w:gutter="0"/>
       <w:cols w:space="720"/>
       <w:docGrid w:linePitch="360"/>
@@ -76,6 +1441,91 @@
 
 <file path=word/numbering.xml><?xml version="1.0" encoding="utf-8"?>
 <w:numbering xmlns:wpc="http://schemas.microsoft.com/office/word/2010/wordprocessingCanvas" xmlns:cx="http://schemas.microsoft.com/office/drawing/2014/chartex" xmlns:cx1="http://schemas.microsoft.com/office/drawing/2015/9/8/chartex" xmlns:cx2="http://schemas.microsoft.com/office/drawing/2015/10/21/chartex" xmlns:cx3="http://schemas.microsoft.com/office/drawing/2016/5/9/chartex" xmlns:cx4="http://schemas.microsoft.com/office/drawing/2016/5/10/chartex" xmlns:cx5="http://schemas.microsoft.com/office/drawing/2016/5/11/chartex" xmlns:cx6="http://schemas.microsoft.com/office/drawing/2016/5/12/chartex" xmlns:cx7="http://schemas.microsoft.com/office/drawing/2016/5/13/chartex" xmlns:cx8="http://schemas.microsoft.com/office/drawing/2016/5/14/chartex" xmlns:mc="http://schemas.openxmlformats.org/markup-compatibility/2006" xmlns:aink="http://schemas.microsoft.com/office/drawing/2016/ink" xmlns:am3d="http://schemas.microsoft.com/office/drawing/2017/model3d" xmlns:o="urn:schemas-microsoft-com:office:office" xmlns:oel="http://schemas.microsoft.com/office/2019/extlst" xmlns:r="http://schemas.openxmlformats.org/officeDocument/2006/relationships" xmlns:m="http://schemas.openxmlformats.org/officeDocument/2006/math" xmlns:v="urn:schemas-microsoft-com:vml" xmlns:wp14="http://schemas.microsoft.com/office/word/2010/wordprocessingDrawing" xmlns:wp="http://schemas.openxmlformats.org/drawingml/2006/wordprocessingDrawing" xmlns:w10="urn:schemas-microsoft-com:office:word" xmlns:w="http://schemas.openxmlformats.org/wordprocessingml/2006/main" xmlns:w14="http://schemas.microsoft.com/office/word/2010/wordml" xmlns:w15="http://schemas.microsoft.com/office/word/2012/wordml" xmlns:w16cex="http://schemas.microsoft.com/office/word/2018/wordml/cex" xmlns:w16cid="http://schemas.microsoft.com/office/word/2016/wordml/cid" xmlns:w16="http://schemas.microsoft.com/office/word/2018/wordml" xmlns:w16sdtdh="http://schemas.microsoft.com/office/word/2020/wordml/sdtdatahash" xmlns:w16se="http://schemas.microsoft.com/office/word/2015/wordml/symex" xmlns:wpg="http://schemas.microsoft.com/office/word/2010/wordprocessingGroup" xmlns:wpi="http://schemas.microsoft.com/office/word/2010/wordprocessingInk" xmlns:wne="http://schemas.microsoft.com/office/word/2006/wordml" xmlns:wps="http://schemas.microsoft.com/office/word/2010/wordprocessingShape" mc:Ignorable="w14 w15 w16se w16cid w16 w16cex w16sdtdh wp14">
+  <w:abstractNum xmlns:w="http://schemas.openxmlformats.org/wordprocessingml/2006/main" w:abstractNumId="1">
+    <w:nsid w:val="44d0c6a7"/>
+    <w:multiLevelType xmlns:w="http://schemas.openxmlformats.org/wordprocessingml/2006/main" w:val="hybridMultilevel"/>
+    <w:lvl xmlns:w="http://schemas.openxmlformats.org/wordprocessingml/2006/main" w:ilvl="0">
+      <w:start w:val="1"/>
+      <w:numFmt w:val="decimal"/>
+      <w:lvlText w:val="%1."/>
+      <w:lvlJc w:val="left"/>
+      <w:pPr>
+        <w:ind w:left="720" w:hanging="360"/>
+      </w:pPr>
+    </w:lvl>
+    <w:lvl xmlns:w="http://schemas.openxmlformats.org/wordprocessingml/2006/main" w:ilvl="1">
+      <w:start w:val="1"/>
+      <w:numFmt w:val="lowerLetter"/>
+      <w:lvlText w:val="%2."/>
+      <w:lvlJc w:val="left"/>
+      <w:pPr>
+        <w:ind w:left="1440" w:hanging="360"/>
+      </w:pPr>
+    </w:lvl>
+    <w:lvl xmlns:w="http://schemas.openxmlformats.org/wordprocessingml/2006/main" w:ilvl="2">
+      <w:start w:val="1"/>
+      <w:numFmt w:val="lowerRoman"/>
+      <w:lvlText w:val="%3."/>
+      <w:lvlJc w:val="right"/>
+      <w:pPr>
+        <w:ind w:left="2160" w:hanging="180"/>
+      </w:pPr>
+    </w:lvl>
+    <w:lvl xmlns:w="http://schemas.openxmlformats.org/wordprocessingml/2006/main" w:ilvl="3">
+      <w:start w:val="1"/>
+      <w:numFmt w:val="decimal"/>
+      <w:lvlText w:val="%4."/>
+      <w:lvlJc w:val="left"/>
+      <w:pPr>
+        <w:ind w:left="2880" w:hanging="360"/>
+      </w:pPr>
+    </w:lvl>
+    <w:lvl xmlns:w="http://schemas.openxmlformats.org/wordprocessingml/2006/main" w:ilvl="4">
+      <w:start w:val="1"/>
+      <w:numFmt w:val="lowerLetter"/>
+      <w:lvlText w:val="%5."/>
+      <w:lvlJc w:val="left"/>
+      <w:pPr>
+        <w:ind w:left="3600" w:hanging="360"/>
+      </w:pPr>
+    </w:lvl>
+    <w:lvl xmlns:w="http://schemas.openxmlformats.org/wordprocessingml/2006/main" w:ilvl="5">
+      <w:start w:val="1"/>
+      <w:numFmt w:val="lowerRoman"/>
+      <w:lvlText w:val="%6."/>
+      <w:lvlJc w:val="right"/>
+      <w:pPr>
+        <w:ind w:left="4320" w:hanging="180"/>
+      </w:pPr>
+    </w:lvl>
+    <w:lvl xmlns:w="http://schemas.openxmlformats.org/wordprocessingml/2006/main" w:ilvl="6">
+      <w:start w:val="1"/>
+      <w:numFmt w:val="decimal"/>
+      <w:lvlText w:val="%7."/>
+      <w:lvlJc w:val="left"/>
+      <w:pPr>
+        <w:ind w:left="5040" w:hanging="360"/>
+      </w:pPr>
+    </w:lvl>
+    <w:lvl xmlns:w="http://schemas.openxmlformats.org/wordprocessingml/2006/main" w:ilvl="7">
+      <w:start w:val="1"/>
+      <w:numFmt w:val="lowerLetter"/>
+      <w:lvlText w:val="%8."/>
+      <w:lvlJc w:val="left"/>
+      <w:pPr>
+        <w:ind w:left="5760" w:hanging="360"/>
+      </w:pPr>
+    </w:lvl>
+    <w:lvl xmlns:w="http://schemas.openxmlformats.org/wordprocessingml/2006/main" w:ilvl="8">
+      <w:start w:val="1"/>
+      <w:numFmt w:val="lowerRoman"/>
+      <w:lvlText w:val="%9."/>
+      <w:lvlJc w:val="right"/>
+      <w:pPr>
+        <w:ind w:left="6480" w:hanging="180"/>
+      </w:pPr>
+    </w:lvl>
+  </w:abstractNum>
   <w:abstractNum w:abstractNumId="0" w15:restartNumberingAfterBreak="0">
     <w:nsid w:val="130A11E8"/>
     <w:multiLevelType w:val="hybridMultilevel"/>
@@ -88,7 +1538,7 @@
         <w:ind w:left="720" w:hanging="360"/>
       </w:pPr>
       <w:rPr>
-        <w:rFonts w:ascii="Calibri" w:eastAsiaTheme="minorHAnsi" w:hAnsi="Calibri" w:cs="Calibri" w:hint="default"/>
+        <w:rFonts w:hint="default" w:ascii="Calibri" w:hAnsi="Calibri" w:cs="Calibri" w:eastAsiaTheme="minorHAnsi"/>
       </w:rPr>
     </w:lvl>
     <w:lvl w:ilvl="1" w:tplc="04090003" w:tentative="1">
@@ -100,7 +1550,7 @@
         <w:ind w:left="1440" w:hanging="360"/>
       </w:pPr>
       <w:rPr>
-        <w:rFonts w:ascii="Courier New" w:hAnsi="Courier New" w:cs="Courier New" w:hint="default"/>
+        <w:rFonts w:hint="default" w:ascii="Courier New" w:hAnsi="Courier New" w:cs="Courier New"/>
       </w:rPr>
     </w:lvl>
     <w:lvl w:ilvl="2" w:tplc="04090005" w:tentative="1">
@@ -112,7 +1562,7 @@
         <w:ind w:left="2160" w:hanging="360"/>
       </w:pPr>
       <w:rPr>
-        <w:rFonts w:ascii="Wingdings" w:hAnsi="Wingdings" w:hint="default"/>
+        <w:rFonts w:hint="default" w:ascii="Wingdings" w:hAnsi="Wingdings"/>
       </w:rPr>
     </w:lvl>
     <w:lvl w:ilvl="3" w:tplc="04090001" w:tentative="1">
@@ -124,7 +1574,7 @@
         <w:ind w:left="2880" w:hanging="360"/>
       </w:pPr>
       <w:rPr>
-        <w:rFonts w:ascii="Symbol" w:hAnsi="Symbol" w:hint="default"/>
+        <w:rFonts w:hint="default" w:ascii="Symbol" w:hAnsi="Symbol"/>
       </w:rPr>
     </w:lvl>
     <w:lvl w:ilvl="4" w:tplc="04090003" w:tentative="1">
@@ -136,7 +1586,7 @@
         <w:ind w:left="3600" w:hanging="360"/>
       </w:pPr>
       <w:rPr>
-        <w:rFonts w:ascii="Courier New" w:hAnsi="Courier New" w:cs="Courier New" w:hint="default"/>
+        <w:rFonts w:hint="default" w:ascii="Courier New" w:hAnsi="Courier New" w:cs="Courier New"/>
       </w:rPr>
     </w:lvl>
     <w:lvl w:ilvl="5" w:tplc="04090005" w:tentative="1">
@@ -148,7 +1598,7 @@
         <w:ind w:left="4320" w:hanging="360"/>
       </w:pPr>
       <w:rPr>
-        <w:rFonts w:ascii="Wingdings" w:hAnsi="Wingdings" w:hint="default"/>
+        <w:rFonts w:hint="default" w:ascii="Wingdings" w:hAnsi="Wingdings"/>
       </w:rPr>
     </w:lvl>
     <w:lvl w:ilvl="6" w:tplc="04090001" w:tentative="1">
@@ -160,7 +1610,7 @@
         <w:ind w:left="5040" w:hanging="360"/>
       </w:pPr>
       <w:rPr>
-        <w:rFonts w:ascii="Symbol" w:hAnsi="Symbol" w:hint="default"/>
+        <w:rFonts w:hint="default" w:ascii="Symbol" w:hAnsi="Symbol"/>
       </w:rPr>
     </w:lvl>
     <w:lvl w:ilvl="7" w:tplc="04090003" w:tentative="1">
@@ -172,7 +1622,7 @@
         <w:ind w:left="5760" w:hanging="360"/>
       </w:pPr>
       <w:rPr>
-        <w:rFonts w:ascii="Courier New" w:hAnsi="Courier New" w:cs="Courier New" w:hint="default"/>
+        <w:rFonts w:hint="default" w:ascii="Courier New" w:hAnsi="Courier New" w:cs="Courier New"/>
       </w:rPr>
     </w:lvl>
     <w:lvl w:ilvl="8" w:tplc="04090005" w:tentative="1">
@@ -184,10 +1634,13 @@
         <w:ind w:left="6480" w:hanging="360"/>
       </w:pPr>
       <w:rPr>
-        <w:rFonts w:ascii="Wingdings" w:hAnsi="Wingdings" w:hint="default"/>
+        <w:rFonts w:hint="default" w:ascii="Wingdings" w:hAnsi="Wingdings"/>
       </w:rPr>
     </w:lvl>
   </w:abstractNum>
+  <w:num w:numId="2">
+    <w:abstractNumId w:val="1"/>
+  </w:num>
   <w:num w:numId="1" w16cid:durableId="1591547567">
     <w:abstractNumId w:val="0"/>
   </w:num>
@@ -199,7 +1652,7 @@
   <w:docDefaults>
     <w:rPrDefault>
       <w:rPr>
-        <w:rFonts w:asciiTheme="minorHAnsi" w:eastAsiaTheme="minorHAnsi" w:hAnsiTheme="minorHAnsi" w:cstheme="minorBidi"/>
+        <w:rFonts w:asciiTheme="minorHAnsi" w:hAnsiTheme="minorHAnsi" w:eastAsiaTheme="minorHAnsi" w:cstheme="minorBidi"/>
         <w:sz w:val="22"/>
         <w:szCs w:val="22"/>
         <w:lang w:val="en-US" w:eastAsia="en-US" w:bidi="ar-SA"/>
@@ -215,14 +1668,14 @@
   <w:latentStyles w:defLockedState="0" w:defUIPriority="99" w:defSemiHidden="0" w:defUnhideWhenUsed="0" w:defQFormat="0" w:count="376">
     <w:lsdException w:name="Normal" w:uiPriority="0" w:qFormat="1"/>
     <w:lsdException w:name="heading 1" w:uiPriority="9" w:qFormat="1"/>
-    <w:lsdException w:name="heading 2" w:semiHidden="1" w:uiPriority="9" w:unhideWhenUsed="1" w:qFormat="1"/>
-    <w:lsdException w:name="heading 3" w:semiHidden="1" w:uiPriority="9" w:unhideWhenUsed="1" w:qFormat="1"/>
-    <w:lsdException w:name="heading 4" w:semiHidden="1" w:uiPriority="9" w:unhideWhenUsed="1" w:qFormat="1"/>
-    <w:lsdException w:name="heading 5" w:semiHidden="1" w:uiPriority="9" w:unhideWhenUsed="1" w:qFormat="1"/>
-    <w:lsdException w:name="heading 6" w:semiHidden="1" w:uiPriority="9" w:unhideWhenUsed="1" w:qFormat="1"/>
-    <w:lsdException w:name="heading 7" w:semiHidden="1" w:uiPriority="9" w:unhideWhenUsed="1" w:qFormat="1"/>
-    <w:lsdException w:name="heading 8" w:semiHidden="1" w:uiPriority="9" w:unhideWhenUsed="1" w:qFormat="1"/>
-    <w:lsdException w:name="heading 9" w:semiHidden="1" w:uiPriority="9" w:unhideWhenUsed="1" w:qFormat="1"/>
+    <w:lsdException w:name="heading 2" w:uiPriority="9" w:semiHidden="1" w:unhideWhenUsed="1" w:qFormat="1"/>
+    <w:lsdException w:name="heading 3" w:uiPriority="9" w:semiHidden="1" w:unhideWhenUsed="1" w:qFormat="1"/>
+    <w:lsdException w:name="heading 4" w:uiPriority="9" w:semiHidden="1" w:unhideWhenUsed="1" w:qFormat="1"/>
+    <w:lsdException w:name="heading 5" w:uiPriority="9" w:semiHidden="1" w:unhideWhenUsed="1" w:qFormat="1"/>
+    <w:lsdException w:name="heading 6" w:uiPriority="9" w:semiHidden="1" w:unhideWhenUsed="1" w:qFormat="1"/>
+    <w:lsdException w:name="heading 7" w:uiPriority="9" w:semiHidden="1" w:unhideWhenUsed="1" w:qFormat="1"/>
+    <w:lsdException w:name="heading 8" w:uiPriority="9" w:semiHidden="1" w:unhideWhenUsed="1" w:qFormat="1"/>
+    <w:lsdException w:name="heading 9" w:uiPriority="9" w:semiHidden="1" w:unhideWhenUsed="1" w:qFormat="1"/>
     <w:lsdException w:name="index 1" w:semiHidden="1" w:unhideWhenUsed="1"/>
     <w:lsdException w:name="index 2" w:semiHidden="1" w:unhideWhenUsed="1"/>
     <w:lsdException w:name="index 3" w:semiHidden="1" w:unhideWhenUsed="1"/>
@@ -232,22 +1685,22 @@
     <w:lsdException w:name="index 7" w:semiHidden="1" w:unhideWhenUsed="1"/>
     <w:lsdException w:name="index 8" w:semiHidden="1" w:unhideWhenUsed="1"/>
     <w:lsdException w:name="index 9" w:semiHidden="1" w:unhideWhenUsed="1"/>
-    <w:lsdException w:name="toc 1" w:semiHidden="1" w:uiPriority="39" w:unhideWhenUsed="1"/>
-    <w:lsdException w:name="toc 2" w:semiHidden="1" w:uiPriority="39" w:unhideWhenUsed="1"/>
-    <w:lsdException w:name="toc 3" w:semiHidden="1" w:uiPriority="39" w:unhideWhenUsed="1"/>
-    <w:lsdException w:name="toc 4" w:semiHidden="1" w:uiPriority="39" w:unhideWhenUsed="1"/>
-    <w:lsdException w:name="toc 5" w:semiHidden="1" w:uiPriority="39" w:unhideWhenUsed="1"/>
-    <w:lsdException w:name="toc 6" w:semiHidden="1" w:uiPriority="39" w:unhideWhenUsed="1"/>
-    <w:lsdException w:name="toc 7" w:semiHidden="1" w:uiPriority="39" w:unhideWhenUsed="1"/>
-    <w:lsdException w:name="toc 8" w:semiHidden="1" w:uiPriority="39" w:unhideWhenUsed="1"/>
-    <w:lsdException w:name="toc 9" w:semiHidden="1" w:uiPriority="39" w:unhideWhenUsed="1"/>
+    <w:lsdException w:name="toc 1" w:uiPriority="39" w:semiHidden="1" w:unhideWhenUsed="1"/>
+    <w:lsdException w:name="toc 2" w:uiPriority="39" w:semiHidden="1" w:unhideWhenUsed="1"/>
+    <w:lsdException w:name="toc 3" w:uiPriority="39" w:semiHidden="1" w:unhideWhenUsed="1"/>
+    <w:lsdException w:name="toc 4" w:uiPriority="39" w:semiHidden="1" w:unhideWhenUsed="1"/>
+    <w:lsdException w:name="toc 5" w:uiPriority="39" w:semiHidden="1" w:unhideWhenUsed="1"/>
+    <w:lsdException w:name="toc 6" w:uiPriority="39" w:semiHidden="1" w:unhideWhenUsed="1"/>
+    <w:lsdException w:name="toc 7" w:uiPriority="39" w:semiHidden="1" w:unhideWhenUsed="1"/>
+    <w:lsdException w:name="toc 8" w:uiPriority="39" w:semiHidden="1" w:unhideWhenUsed="1"/>
+    <w:lsdException w:name="toc 9" w:uiPriority="39" w:semiHidden="1" w:unhideWhenUsed="1"/>
     <w:lsdException w:name="Normal Indent" w:semiHidden="1" w:unhideWhenUsed="1"/>
     <w:lsdException w:name="footnote text" w:semiHidden="1" w:unhideWhenUsed="1"/>
     <w:lsdException w:name="annotation text" w:semiHidden="1" w:unhideWhenUsed="1"/>
     <w:lsdException w:name="header" w:semiHidden="1" w:unhideWhenUsed="1"/>
     <w:lsdException w:name="footer" w:semiHidden="1" w:unhideWhenUsed="1"/>
     <w:lsdException w:name="index heading" w:semiHidden="1" w:unhideWhenUsed="1"/>
-    <w:lsdException w:name="caption" w:semiHidden="1" w:uiPriority="35" w:unhideWhenUsed="1" w:qFormat="1"/>
+    <w:lsdException w:name="caption" w:uiPriority="35" w:semiHidden="1" w:unhideWhenUsed="1" w:qFormat="1"/>
     <w:lsdException w:name="table of figures" w:semiHidden="1" w:unhideWhenUsed="1"/>
     <w:lsdException w:name="envelope address" w:semiHidden="1" w:unhideWhenUsed="1"/>
     <w:lsdException w:name="envelope return" w:semiHidden="1" w:unhideWhenUsed="1"/>
@@ -278,7 +1731,7 @@
     <w:lsdException w:name="Title" w:uiPriority="10" w:qFormat="1"/>
     <w:lsdException w:name="Closing" w:semiHidden="1" w:unhideWhenUsed="1"/>
     <w:lsdException w:name="Signature" w:semiHidden="1" w:unhideWhenUsed="1"/>
-    <w:lsdException w:name="Default Paragraph Font" w:semiHidden="1" w:uiPriority="1" w:unhideWhenUsed="1"/>
+    <w:lsdException w:name="Default Paragraph Font" w:uiPriority="1" w:semiHidden="1" w:unhideWhenUsed="1"/>
     <w:lsdException w:name="Body Text" w:semiHidden="1" w:unhideWhenUsed="1"/>
     <w:lsdException w:name="Body Text Indent" w:semiHidden="1" w:unhideWhenUsed="1"/>
     <w:lsdException w:name="List Continue" w:semiHidden="1" w:unhideWhenUsed="1"/>
@@ -478,8 +1931,8 @@
     <w:lsdException w:name="Subtle Reference" w:uiPriority="31" w:qFormat="1"/>
     <w:lsdException w:name="Intense Reference" w:uiPriority="32" w:qFormat="1"/>
     <w:lsdException w:name="Book Title" w:uiPriority="33" w:qFormat="1"/>
-    <w:lsdException w:name="Bibliography" w:semiHidden="1" w:uiPriority="37" w:unhideWhenUsed="1"/>
-    <w:lsdException w:name="TOC Heading" w:semiHidden="1" w:uiPriority="39" w:unhideWhenUsed="1" w:qFormat="1"/>
+    <w:lsdException w:name="Bibliography" w:uiPriority="37" w:semiHidden="1" w:unhideWhenUsed="1"/>
+    <w:lsdException w:name="TOC Heading" w:uiPriority="39" w:semiHidden="1" w:unhideWhenUsed="1" w:qFormat="1"/>
     <w:lsdException w:name="Plain Table 1" w:uiPriority="41"/>
     <w:lsdException w:name="Plain Table 2" w:uiPriority="42"/>
     <w:lsdException w:name="Plain Table 3" w:uiPriority="43"/>
@@ -590,17 +2043,17 @@
     <w:lsdException w:name="Unresolved Mention" w:semiHidden="1" w:unhideWhenUsed="1"/>
     <w:lsdException w:name="Smart Link" w:semiHidden="1" w:unhideWhenUsed="1"/>
   </w:latentStyles>
-  <w:style w:type="paragraph" w:default="1" w:styleId="Normal">
+  <w:style w:type="paragraph" w:styleId="Normal" w:default="1">
     <w:name w:val="Normal"/>
     <w:qFormat/>
   </w:style>
-  <w:style w:type="character" w:default="1" w:styleId="DefaultParagraphFont">
+  <w:style w:type="character" w:styleId="DefaultParagraphFont" w:default="1">
     <w:name w:val="Default Paragraph Font"/>
     <w:uiPriority w:val="1"/>
     <w:semiHidden/>
     <w:unhideWhenUsed/>
   </w:style>
-  <w:style w:type="table" w:default="1" w:styleId="TableNormal">
+  <w:style w:type="table" w:styleId="TableNormal" w:default="1">
     <w:name w:val="Normal Table"/>
     <w:uiPriority w:val="99"/>
     <w:semiHidden/>
@@ -615,7 +2068,7 @@
       </w:tblCellMar>
     </w:tblPr>
   </w:style>
-  <w:style w:type="numbering" w:default="1" w:styleId="NoList">
+  <w:style w:type="numbering" w:styleId="NoList" w:default="1">
     <w:name w:val="No List"/>
     <w:uiPriority w:val="99"/>
     <w:semiHidden/>
@@ -631,6 +2084,16 @@
       <w:ind w:left="720"/>
       <w:contextualSpacing/>
     </w:pPr>
+  </w:style>
+  <w:style xmlns:w14="http://schemas.microsoft.com/office/word/2010/wordml" xmlns:mc="http://schemas.openxmlformats.org/markup-compatibility/2006" xmlns:w="http://schemas.openxmlformats.org/wordprocessingml/2006/main" w:type="character" w:styleId="Hyperlink" mc:Ignorable="w14">
+    <w:name xmlns:w="http://schemas.openxmlformats.org/wordprocessingml/2006/main" w:val="Hyperlink"/>
+    <w:basedOn xmlns:w="http://schemas.openxmlformats.org/wordprocessingml/2006/main" w:val="DefaultParagraphFont"/>
+    <w:uiPriority xmlns:w="http://schemas.openxmlformats.org/wordprocessingml/2006/main" w:val="99"/>
+    <w:unhideWhenUsed xmlns:w="http://schemas.openxmlformats.org/wordprocessingml/2006/main"/>
+    <w:rPr xmlns:w="http://schemas.openxmlformats.org/wordprocessingml/2006/main">
+      <w:color w:val="0563C1" w:themeColor="hyperlink"/>
+      <w:u w:val="single"/>
+    </w:rPr>
   </w:style>
 </w:styles>
 </file>

</xml_diff>